<commit_message>
started add page (needs polish)
</commit_message>
<xml_diff>
--- a/design/Project Plan.docx
+++ b/design/Project Plan.docx
@@ -12,21 +12,261 @@
         <w:rPr>
           <w:rFonts w:cstheme="minorHAnsi"/>
         </w:rPr>
-        <w:t>Backend Language: Node.js</w:t>
-      </w:r>
-    </w:p>
-    <w:p>
-      <w:pPr>
-        <w:rPr>
-          <w:rFonts w:cstheme="minorHAnsi"/>
-        </w:rPr>
-      </w:pPr>
-      <w:r>
-        <w:rPr>
-          <w:rFonts w:cstheme="minorHAnsi"/>
-        </w:rPr>
-        <w:t>Database: mysql</w:t>
-      </w:r>
+        <w:t>To Do</w:t>
+      </w:r>
+      <w:r>
+        <w:rPr>
+          <w:rFonts w:cstheme="minorHAnsi"/>
+        </w:rPr>
+        <w:t xml:space="preserve"> Before Deployment</w:t>
+      </w:r>
+      <w:r>
+        <w:rPr>
+          <w:rFonts w:cstheme="minorHAnsi"/>
+        </w:rPr>
+        <w:t>:</w:t>
+      </w:r>
+    </w:p>
+    <w:p>
+      <w:pPr>
+        <w:pStyle w:val="ListParagraph"/>
+        <w:numPr>
+          <w:ilvl w:val="0"/>
+          <w:numId w:val="1"/>
+        </w:numPr>
+        <w:rPr>
+          <w:rFonts w:cstheme="minorHAnsi"/>
+        </w:rPr>
+      </w:pPr>
+      <w:r>
+        <w:rPr>
+          <w:rFonts w:cstheme="minorHAnsi"/>
+        </w:rPr>
+        <w:t xml:space="preserve">Separate React App into </w:t>
+      </w:r>
+      <w:r>
+        <w:rPr>
+          <w:rFonts w:cstheme="minorHAnsi"/>
+        </w:rPr>
+        <w:t>pages</w:t>
+      </w:r>
+    </w:p>
+    <w:p>
+      <w:pPr>
+        <w:pStyle w:val="ListParagraph"/>
+        <w:numPr>
+          <w:ilvl w:val="0"/>
+          <w:numId w:val="1"/>
+        </w:numPr>
+        <w:rPr>
+          <w:rFonts w:cstheme="minorHAnsi"/>
+        </w:rPr>
+      </w:pPr>
+      <w:r>
+        <w:rPr>
+          <w:rFonts w:cstheme="minorHAnsi"/>
+        </w:rPr>
+        <w:t>Create anime entry page</w:t>
+      </w:r>
+    </w:p>
+    <w:p>
+      <w:pPr>
+        <w:pStyle w:val="ListParagraph"/>
+        <w:numPr>
+          <w:ilvl w:val="0"/>
+          <w:numId w:val="1"/>
+        </w:numPr>
+        <w:rPr>
+          <w:rFonts w:cstheme="minorHAnsi"/>
+        </w:rPr>
+      </w:pPr>
+      <w:r>
+        <w:rPr>
+          <w:rFonts w:cstheme="minorHAnsi"/>
+        </w:rPr>
+        <w:t>Create star rating input</w:t>
+      </w:r>
+    </w:p>
+    <w:p>
+      <w:pPr>
+        <w:pStyle w:val="ListParagraph"/>
+        <w:numPr>
+          <w:ilvl w:val="0"/>
+          <w:numId w:val="1"/>
+        </w:numPr>
+        <w:rPr>
+          <w:rFonts w:cstheme="minorHAnsi"/>
+        </w:rPr>
+      </w:pPr>
+      <w:r>
+        <w:rPr>
+          <w:rFonts w:cstheme="minorHAnsi"/>
+        </w:rPr>
+        <w:t xml:space="preserve">Fix </w:t>
+      </w:r>
+      <w:proofErr w:type="spellStart"/>
+      <w:r>
+        <w:rPr>
+          <w:rFonts w:cstheme="minorHAnsi"/>
+        </w:rPr>
+        <w:t>Searchbar</w:t>
+      </w:r>
+      <w:proofErr w:type="spellEnd"/>
+      <w:r>
+        <w:rPr>
+          <w:rFonts w:cstheme="minorHAnsi"/>
+        </w:rPr>
+        <w:t xml:space="preserve"> CSS</w:t>
+      </w:r>
+    </w:p>
+    <w:p>
+      <w:pPr>
+        <w:rPr>
+          <w:rFonts w:cstheme="minorHAnsi"/>
+        </w:rPr>
+      </w:pPr>
+    </w:p>
+    <w:p>
+      <w:pPr>
+        <w:rPr>
+          <w:rFonts w:cstheme="minorHAnsi"/>
+        </w:rPr>
+      </w:pPr>
+      <w:r>
+        <w:rPr>
+          <w:rFonts w:cstheme="minorHAnsi"/>
+        </w:rPr>
+        <w:t>To Do After Deployment:</w:t>
+      </w:r>
+    </w:p>
+    <w:p>
+      <w:pPr>
+        <w:pStyle w:val="ListParagraph"/>
+        <w:numPr>
+          <w:ilvl w:val="0"/>
+          <w:numId w:val="1"/>
+        </w:numPr>
+        <w:rPr>
+          <w:rFonts w:cstheme="minorHAnsi"/>
+        </w:rPr>
+      </w:pPr>
+      <w:r>
+        <w:rPr>
+          <w:rFonts w:cstheme="minorHAnsi"/>
+        </w:rPr>
+        <w:t>Create Authentication Page</w:t>
+      </w:r>
+    </w:p>
+    <w:p>
+      <w:pPr>
+        <w:pStyle w:val="ListParagraph"/>
+        <w:numPr>
+          <w:ilvl w:val="0"/>
+          <w:numId w:val="1"/>
+        </w:numPr>
+        <w:rPr>
+          <w:rFonts w:cstheme="minorHAnsi"/>
+        </w:rPr>
+      </w:pPr>
+      <w:r>
+        <w:rPr>
+          <w:rFonts w:cstheme="minorHAnsi"/>
+        </w:rPr>
+        <w:t>Create auto</w:t>
+      </w:r>
+      <w:r>
+        <w:rPr>
+          <w:rFonts w:cstheme="minorHAnsi"/>
+        </w:rPr>
+        <w:t xml:space="preserve"> complete search</w:t>
+      </w:r>
+    </w:p>
+    <w:p>
+      <w:pPr>
+        <w:pStyle w:val="ListParagraph"/>
+        <w:numPr>
+          <w:ilvl w:val="0"/>
+          <w:numId w:val="1"/>
+        </w:numPr>
+        <w:rPr>
+          <w:rFonts w:cstheme="minorHAnsi"/>
+        </w:rPr>
+      </w:pPr>
+      <w:r>
+        <w:rPr>
+          <w:rFonts w:cstheme="minorHAnsi"/>
+        </w:rPr>
+        <w:t>Advanced search function</w:t>
+      </w:r>
+    </w:p>
+    <w:p>
+      <w:pPr>
+        <w:pStyle w:val="ListParagraph"/>
+        <w:numPr>
+          <w:ilvl w:val="0"/>
+          <w:numId w:val="1"/>
+        </w:numPr>
+        <w:rPr>
+          <w:rFonts w:cstheme="minorHAnsi"/>
+        </w:rPr>
+      </w:pPr>
+      <w:r>
+        <w:rPr>
+          <w:rFonts w:cstheme="minorHAnsi"/>
+        </w:rPr>
+        <w:t>Change icon for website</w:t>
+      </w:r>
+    </w:p>
+    <w:p>
+      <w:pPr>
+        <w:pStyle w:val="ListParagraph"/>
+        <w:numPr>
+          <w:ilvl w:val="0"/>
+          <w:numId w:val="1"/>
+        </w:numPr>
+        <w:rPr>
+          <w:rFonts w:cstheme="minorHAnsi"/>
+        </w:rPr>
+      </w:pPr>
+      <w:r>
+        <w:rPr>
+          <w:rFonts w:cstheme="minorHAnsi"/>
+        </w:rPr>
+        <w:t xml:space="preserve">Connect to </w:t>
+      </w:r>
+      <w:proofErr w:type="spellStart"/>
+      <w:r>
+        <w:rPr>
+          <w:rFonts w:cstheme="minorHAnsi"/>
+        </w:rPr>
+        <w:t>myanimelistapi</w:t>
+      </w:r>
+      <w:proofErr w:type="spellEnd"/>
+    </w:p>
+    <w:p>
+      <w:pPr>
+        <w:pStyle w:val="ListParagraph"/>
+        <w:numPr>
+          <w:ilvl w:val="0"/>
+          <w:numId w:val="1"/>
+        </w:numPr>
+        <w:rPr>
+          <w:rFonts w:cstheme="minorHAnsi"/>
+        </w:rPr>
+      </w:pPr>
+      <w:r>
+        <w:rPr>
+          <w:rFonts w:cstheme="minorHAnsi"/>
+        </w:rPr>
+        <w:t>Create other tables for games/movies</w:t>
+      </w:r>
+    </w:p>
+    <w:p>
+      <w:pPr>
+        <w:rPr>
+          <w:rFonts w:cstheme="minorHAnsi"/>
+        </w:rPr>
+      </w:pPr>
     </w:p>
     <w:sectPr>
       <w:pgSz w:w="12240" w:h="15840"/>
@@ -36,6 +276,126 @@
     </w:sectPr>
   </w:body>
 </w:document>
+</file>
+
+<file path=word/numbering.xml><?xml version="1.0" encoding="utf-8"?>
+<w:numbering xmlns:wpc="http://schemas.microsoft.com/office/word/2010/wordprocessingCanvas" xmlns:cx="http://schemas.microsoft.com/office/drawing/2014/chartex" xmlns:cx1="http://schemas.microsoft.com/office/drawing/2015/9/8/chartex" xmlns:cx2="http://schemas.microsoft.com/office/drawing/2015/10/21/chartex" xmlns:cx3="http://schemas.microsoft.com/office/drawing/2016/5/9/chartex" xmlns:cx4="http://schemas.microsoft.com/office/drawing/2016/5/10/chartex" xmlns:cx5="http://schemas.microsoft.com/office/drawing/2016/5/11/chartex" xmlns:cx6="http://schemas.microsoft.com/office/drawing/2016/5/12/chartex" xmlns:cx7="http://schemas.microsoft.com/office/drawing/2016/5/13/chartex" xmlns:cx8="http://schemas.microsoft.com/office/drawing/2016/5/14/chartex" xmlns:mc="http://schemas.openxmlformats.org/markup-compatibility/2006" xmlns:aink="http://schemas.microsoft.com/office/drawing/2016/ink" xmlns:am3d="http://schemas.microsoft.com/office/drawing/2017/model3d" xmlns:o="urn:schemas-microsoft-com:office:office" xmlns:oel="http://schemas.microsoft.com/office/2019/extlst" xmlns:r="http://schemas.openxmlformats.org/officeDocument/2006/relationships" xmlns:m="http://schemas.openxmlformats.org/officeDocument/2006/math" xmlns:v="urn:schemas-microsoft-com:vml" xmlns:wp14="http://schemas.microsoft.com/office/word/2010/wordprocessingDrawing" xmlns:wp="http://schemas.openxmlformats.org/drawingml/2006/wordprocessingDrawing" xmlns:w10="urn:schemas-microsoft-com:office:word" xmlns:w="http://schemas.openxmlformats.org/wordprocessingml/2006/main" xmlns:w14="http://schemas.microsoft.com/office/word/2010/wordml" xmlns:w15="http://schemas.microsoft.com/office/word/2012/wordml" xmlns:w16cex="http://schemas.microsoft.com/office/word/2018/wordml/cex" xmlns:w16cid="http://schemas.microsoft.com/office/word/2016/wordml/cid" xmlns:w16="http://schemas.microsoft.com/office/word/2018/wordml" xmlns:w16sdtdh="http://schemas.microsoft.com/office/word/2020/wordml/sdtdatahash" xmlns:w16se="http://schemas.microsoft.com/office/word/2015/wordml/symex" xmlns:wpg="http://schemas.microsoft.com/office/word/2010/wordprocessingGroup" xmlns:wpi="http://schemas.microsoft.com/office/word/2010/wordprocessingInk" xmlns:wne="http://schemas.microsoft.com/office/word/2006/wordml" xmlns:wps="http://schemas.microsoft.com/office/word/2010/wordprocessingShape" mc:Ignorable="w14 w15 w16se w16cid w16 w16cex w16sdtdh wp14">
+  <w:abstractNum w:abstractNumId="0" w15:restartNumberingAfterBreak="0">
+    <w:nsid w:val="74EF5654"/>
+    <w:multiLevelType w:val="hybridMultilevel"/>
+    <w:tmpl w:val="724C471E"/>
+    <w:lvl w:ilvl="0" w:tplc="92A684E2">
+      <w:numFmt w:val="bullet"/>
+      <w:lvlText w:val="-"/>
+      <w:lvlJc w:val="left"/>
+      <w:pPr>
+        <w:ind w:left="720" w:hanging="360"/>
+      </w:pPr>
+      <w:rPr>
+        <w:rFonts w:ascii="Calibri" w:eastAsiaTheme="minorEastAsia" w:hAnsi="Calibri" w:cs="Calibri" w:hint="default"/>
+      </w:rPr>
+    </w:lvl>
+    <w:lvl w:ilvl="1" w:tplc="04090003" w:tentative="1">
+      <w:start w:val="1"/>
+      <w:numFmt w:val="bullet"/>
+      <w:lvlText w:val="o"/>
+      <w:lvlJc w:val="left"/>
+      <w:pPr>
+        <w:ind w:left="1440" w:hanging="360"/>
+      </w:pPr>
+      <w:rPr>
+        <w:rFonts w:ascii="Courier New" w:hAnsi="Courier New" w:cs="Courier New" w:hint="default"/>
+      </w:rPr>
+    </w:lvl>
+    <w:lvl w:ilvl="2" w:tplc="04090005" w:tentative="1">
+      <w:start w:val="1"/>
+      <w:numFmt w:val="bullet"/>
+      <w:lvlText w:val=""/>
+      <w:lvlJc w:val="left"/>
+      <w:pPr>
+        <w:ind w:left="2160" w:hanging="360"/>
+      </w:pPr>
+      <w:rPr>
+        <w:rFonts w:ascii="Wingdings" w:hAnsi="Wingdings" w:hint="default"/>
+      </w:rPr>
+    </w:lvl>
+    <w:lvl w:ilvl="3" w:tplc="04090001" w:tentative="1">
+      <w:start w:val="1"/>
+      <w:numFmt w:val="bullet"/>
+      <w:lvlText w:val=""/>
+      <w:lvlJc w:val="left"/>
+      <w:pPr>
+        <w:ind w:left="2880" w:hanging="360"/>
+      </w:pPr>
+      <w:rPr>
+        <w:rFonts w:ascii="Symbol" w:hAnsi="Symbol" w:hint="default"/>
+      </w:rPr>
+    </w:lvl>
+    <w:lvl w:ilvl="4" w:tplc="04090003" w:tentative="1">
+      <w:start w:val="1"/>
+      <w:numFmt w:val="bullet"/>
+      <w:lvlText w:val="o"/>
+      <w:lvlJc w:val="left"/>
+      <w:pPr>
+        <w:ind w:left="3600" w:hanging="360"/>
+      </w:pPr>
+      <w:rPr>
+        <w:rFonts w:ascii="Courier New" w:hAnsi="Courier New" w:cs="Courier New" w:hint="default"/>
+      </w:rPr>
+    </w:lvl>
+    <w:lvl w:ilvl="5" w:tplc="04090005" w:tentative="1">
+      <w:start w:val="1"/>
+      <w:numFmt w:val="bullet"/>
+      <w:lvlText w:val=""/>
+      <w:lvlJc w:val="left"/>
+      <w:pPr>
+        <w:ind w:left="4320" w:hanging="360"/>
+      </w:pPr>
+      <w:rPr>
+        <w:rFonts w:ascii="Wingdings" w:hAnsi="Wingdings" w:hint="default"/>
+      </w:rPr>
+    </w:lvl>
+    <w:lvl w:ilvl="6" w:tplc="04090001" w:tentative="1">
+      <w:start w:val="1"/>
+      <w:numFmt w:val="bullet"/>
+      <w:lvlText w:val=""/>
+      <w:lvlJc w:val="left"/>
+      <w:pPr>
+        <w:ind w:left="5040" w:hanging="360"/>
+      </w:pPr>
+      <w:rPr>
+        <w:rFonts w:ascii="Symbol" w:hAnsi="Symbol" w:hint="default"/>
+      </w:rPr>
+    </w:lvl>
+    <w:lvl w:ilvl="7" w:tplc="04090003" w:tentative="1">
+      <w:start w:val="1"/>
+      <w:numFmt w:val="bullet"/>
+      <w:lvlText w:val="o"/>
+      <w:lvlJc w:val="left"/>
+      <w:pPr>
+        <w:ind w:left="5760" w:hanging="360"/>
+      </w:pPr>
+      <w:rPr>
+        <w:rFonts w:ascii="Courier New" w:hAnsi="Courier New" w:cs="Courier New" w:hint="default"/>
+      </w:rPr>
+    </w:lvl>
+    <w:lvl w:ilvl="8" w:tplc="04090005" w:tentative="1">
+      <w:start w:val="1"/>
+      <w:numFmt w:val="bullet"/>
+      <w:lvlText w:val=""/>
+      <w:lvlJc w:val="left"/>
+      <w:pPr>
+        <w:ind w:left="6480" w:hanging="360"/>
+      </w:pPr>
+      <w:rPr>
+        <w:rFonts w:ascii="Wingdings" w:hAnsi="Wingdings" w:hint="default"/>
+      </w:rPr>
+    </w:lvl>
+  </w:abstractNum>
+  <w:num w:numId="1" w16cid:durableId="1950744583">
+    <w:abstractNumId w:val="0"/>
+  </w:num>
+</w:numbering>
 </file>
 
 <file path=word/styles.xml><?xml version="1.0" encoding="utf-8"?>
@@ -460,6 +820,17 @@
     <w:semiHidden/>
     <w:unhideWhenUsed/>
   </w:style>
+  <w:style w:type="paragraph" w:styleId="ListParagraph">
+    <w:name w:val="List Paragraph"/>
+    <w:basedOn w:val="Normal"/>
+    <w:uiPriority w:val="34"/>
+    <w:qFormat/>
+    <w:rsid w:val="007409A1"/>
+    <w:pPr>
+      <w:ind w:left="720"/>
+      <w:contextualSpacing/>
+    </w:pPr>
+  </w:style>
 </w:styles>
 </file>
 

</xml_diff>

<commit_message>
changed server for deployment
</commit_message>
<xml_diff>
--- a/design/Project Plan.docx
+++ b/design/Project Plan.docx
@@ -42,13 +42,21 @@
         <w:rPr>
           <w:rFonts w:cstheme="minorHAnsi"/>
         </w:rPr>
-        <w:t xml:space="preserve">Separate React App into </w:t>
-      </w:r>
-      <w:r>
-        <w:rPr>
-          <w:rFonts w:cstheme="minorHAnsi"/>
-        </w:rPr>
-        <w:t>pages</w:t>
+        <w:t xml:space="preserve">Fix </w:t>
+      </w:r>
+      <w:proofErr w:type="spellStart"/>
+      <w:r>
+        <w:rPr>
+          <w:rFonts w:cstheme="minorHAnsi"/>
+        </w:rPr>
+        <w:t>Searchbar</w:t>
+      </w:r>
+      <w:proofErr w:type="spellEnd"/>
+      <w:r>
+        <w:rPr>
+          <w:rFonts w:cstheme="minorHAnsi"/>
+        </w:rPr>
+        <w:t xml:space="preserve"> CSS</w:t>
       </w:r>
     </w:p>
     <w:p>
@@ -66,8 +74,16 @@
         <w:rPr>
           <w:rFonts w:cstheme="minorHAnsi"/>
         </w:rPr>
-        <w:t>Create anime entry page</w:t>
-      </w:r>
+        <w:t xml:space="preserve">Fix vulnerabilities in </w:t>
+      </w:r>
+      <w:proofErr w:type="spellStart"/>
+      <w:r>
+        <w:rPr>
+          <w:rFonts w:cstheme="minorHAnsi"/>
+        </w:rPr>
+        <w:t>npm</w:t>
+      </w:r>
+      <w:proofErr w:type="spellEnd"/>
     </w:p>
     <w:p>
       <w:pPr>
@@ -84,7 +100,7 @@
         <w:rPr>
           <w:rFonts w:cstheme="minorHAnsi"/>
         </w:rPr>
-        <w:t>Create star rating input</w:t>
+        <w:t>Replace button with link components since I think that’s bad practice</w:t>
       </w:r>
     </w:p>
     <w:p>
@@ -102,21 +118,7 @@
         <w:rPr>
           <w:rFonts w:cstheme="minorHAnsi"/>
         </w:rPr>
-        <w:t xml:space="preserve">Fix </w:t>
-      </w:r>
-      <w:proofErr w:type="spellStart"/>
-      <w:r>
-        <w:rPr>
-          <w:rFonts w:cstheme="minorHAnsi"/>
-        </w:rPr>
-        <w:t>Searchbar</w:t>
-      </w:r>
-      <w:proofErr w:type="spellEnd"/>
-      <w:r>
-        <w:rPr>
-          <w:rFonts w:cstheme="minorHAnsi"/>
-        </w:rPr>
-        <w:t xml:space="preserve"> CSS</w:t>
+        <w:t>Deploy</w:t>
       </w:r>
     </w:p>
     <w:p>
@@ -154,7 +156,7 @@
         <w:rPr>
           <w:rFonts w:cstheme="minorHAnsi"/>
         </w:rPr>
-        <w:t>Create Authentication Page</w:t>
+        <w:t>Smoother transitions for search results / hover effects / star rating</w:t>
       </w:r>
     </w:p>
     <w:p>
@@ -172,13 +174,25 @@
         <w:rPr>
           <w:rFonts w:cstheme="minorHAnsi"/>
         </w:rPr>
-        <w:t>Create auto</w:t>
-      </w:r>
-      <w:r>
-        <w:rPr>
-          <w:rFonts w:cstheme="minorHAnsi"/>
-        </w:rPr>
-        <w:t xml:space="preserve"> complete search</w:t>
+        <w:t>Create Authentication Page</w:t>
+      </w:r>
+    </w:p>
+    <w:p>
+      <w:pPr>
+        <w:pStyle w:val="ListParagraph"/>
+        <w:numPr>
+          <w:ilvl w:val="0"/>
+          <w:numId w:val="1"/>
+        </w:numPr>
+        <w:rPr>
+          <w:rFonts w:cstheme="minorHAnsi"/>
+        </w:rPr>
+      </w:pPr>
+      <w:r>
+        <w:rPr>
+          <w:rFonts w:cstheme="minorHAnsi"/>
+        </w:rPr>
+        <w:t>Create auto complete search</w:t>
       </w:r>
     </w:p>
     <w:p>

</xml_diff>

<commit_message>
Added to plan, fixed extended add page
</commit_message>
<xml_diff>
--- a/design/Project Plan.docx
+++ b/design/Project Plan.docx
@@ -12,19 +12,7 @@
         <w:rPr>
           <w:rFonts w:cstheme="minorHAnsi"/>
         </w:rPr>
-        <w:t>To Do</w:t>
-      </w:r>
-      <w:r>
-        <w:rPr>
-          <w:rFonts w:cstheme="minorHAnsi"/>
-        </w:rPr>
-        <w:t xml:space="preserve"> Before Deployment</w:t>
-      </w:r>
-      <w:r>
-        <w:rPr>
-          <w:rFonts w:cstheme="minorHAnsi"/>
-        </w:rPr>
-        <w:t>:</w:t>
+        <w:t>To Do:</w:t>
       </w:r>
     </w:p>
     <w:p>
@@ -74,16 +62,8 @@
         <w:rPr>
           <w:rFonts w:cstheme="minorHAnsi"/>
         </w:rPr>
-        <w:t xml:space="preserve">Fix vulnerabilities in </w:t>
-      </w:r>
-      <w:proofErr w:type="spellStart"/>
-      <w:r>
-        <w:rPr>
-          <w:rFonts w:cstheme="minorHAnsi"/>
-        </w:rPr>
-        <w:t>npm</w:t>
-      </w:r>
-      <w:proofErr w:type="spellEnd"/>
+        <w:t>Smoother transitions for search results / hover effects / star rating</w:t>
+      </w:r>
     </w:p>
     <w:p>
       <w:pPr>
@@ -100,7 +80,7 @@
         <w:rPr>
           <w:rFonts w:cstheme="minorHAnsi"/>
         </w:rPr>
-        <w:t>Replace button with link components since I think that’s bad practice</w:t>
+        <w:t>Create Authentication Page</w:t>
       </w:r>
     </w:p>
     <w:p>
@@ -118,27 +98,7 @@
         <w:rPr>
           <w:rFonts w:cstheme="minorHAnsi"/>
         </w:rPr>
-        <w:t>Deploy</w:t>
-      </w:r>
-    </w:p>
-    <w:p>
-      <w:pPr>
-        <w:rPr>
-          <w:rFonts w:cstheme="minorHAnsi"/>
-        </w:rPr>
-      </w:pPr>
-    </w:p>
-    <w:p>
-      <w:pPr>
-        <w:rPr>
-          <w:rFonts w:cstheme="minorHAnsi"/>
-        </w:rPr>
-      </w:pPr>
-      <w:r>
-        <w:rPr>
-          <w:rFonts w:cstheme="minorHAnsi"/>
-        </w:rPr>
-        <w:t>To Do After Deployment:</w:t>
+        <w:t>Create auto complete search</w:t>
       </w:r>
     </w:p>
     <w:p>
@@ -156,7 +116,7 @@
         <w:rPr>
           <w:rFonts w:cstheme="minorHAnsi"/>
         </w:rPr>
-        <w:t>Smoother transitions for search results / hover effects / star rating</w:t>
+        <w:t>Advanced search function</w:t>
       </w:r>
     </w:p>
     <w:p>
@@ -174,7 +134,7 @@
         <w:rPr>
           <w:rFonts w:cstheme="minorHAnsi"/>
         </w:rPr>
-        <w:t>Create Authentication Page</w:t>
+        <w:t>Change icon for website</w:t>
       </w:r>
     </w:p>
     <w:p>
@@ -192,95 +152,8 @@
         <w:rPr>
           <w:rFonts w:cstheme="minorHAnsi"/>
         </w:rPr>
-        <w:t>Create auto complete search</w:t>
-      </w:r>
-    </w:p>
-    <w:p>
-      <w:pPr>
-        <w:pStyle w:val="ListParagraph"/>
-        <w:numPr>
-          <w:ilvl w:val="0"/>
-          <w:numId w:val="1"/>
-        </w:numPr>
-        <w:rPr>
-          <w:rFonts w:cstheme="minorHAnsi"/>
-        </w:rPr>
-      </w:pPr>
-      <w:r>
-        <w:rPr>
-          <w:rFonts w:cstheme="minorHAnsi"/>
-        </w:rPr>
-        <w:t>Advanced search function</w:t>
-      </w:r>
-    </w:p>
-    <w:p>
-      <w:pPr>
-        <w:pStyle w:val="ListParagraph"/>
-        <w:numPr>
-          <w:ilvl w:val="0"/>
-          <w:numId w:val="1"/>
-        </w:numPr>
-        <w:rPr>
-          <w:rFonts w:cstheme="minorHAnsi"/>
-        </w:rPr>
-      </w:pPr>
-      <w:r>
-        <w:rPr>
-          <w:rFonts w:cstheme="minorHAnsi"/>
-        </w:rPr>
-        <w:t>Change icon for website</w:t>
-      </w:r>
-    </w:p>
-    <w:p>
-      <w:pPr>
-        <w:pStyle w:val="ListParagraph"/>
-        <w:numPr>
-          <w:ilvl w:val="0"/>
-          <w:numId w:val="1"/>
-        </w:numPr>
-        <w:rPr>
-          <w:rFonts w:cstheme="minorHAnsi"/>
-        </w:rPr>
-      </w:pPr>
-      <w:r>
-        <w:rPr>
-          <w:rFonts w:cstheme="minorHAnsi"/>
-        </w:rPr>
-        <w:t xml:space="preserve">Connect to </w:t>
-      </w:r>
-      <w:proofErr w:type="spellStart"/>
-      <w:r>
-        <w:rPr>
-          <w:rFonts w:cstheme="minorHAnsi"/>
-        </w:rPr>
-        <w:t>myanimelistapi</w:t>
-      </w:r>
-      <w:proofErr w:type="spellEnd"/>
-    </w:p>
-    <w:p>
-      <w:pPr>
-        <w:pStyle w:val="ListParagraph"/>
-        <w:numPr>
-          <w:ilvl w:val="0"/>
-          <w:numId w:val="1"/>
-        </w:numPr>
-        <w:rPr>
-          <w:rFonts w:cstheme="minorHAnsi"/>
-        </w:rPr>
-      </w:pPr>
-      <w:r>
-        <w:rPr>
-          <w:rFonts w:cstheme="minorHAnsi"/>
-        </w:rPr>
         <w:t>Create other tables for games/movies</w:t>
       </w:r>
-    </w:p>
-    <w:p>
-      <w:pPr>
-        <w:rPr>
-          <w:rFonts w:cstheme="minorHAnsi"/>
-        </w:rPr>
-      </w:pPr>
     </w:p>
     <w:sectPr>
       <w:pgSz w:w="12240" w:h="15840"/>
@@ -290,6 +163,44 @@
     </w:sectPr>
   </w:body>
 </w:document>
+</file>
+
+<file path=word/endnotes.xml><?xml version="1.0" encoding="utf-8"?>
+<w:endnotes xmlns:wpc="http://schemas.microsoft.com/office/word/2010/wordprocessingCanvas" xmlns:cx="http://schemas.microsoft.com/office/drawing/2014/chartex" xmlns:cx1="http://schemas.microsoft.com/office/drawing/2015/9/8/chartex" xmlns:cx2="http://schemas.microsoft.com/office/drawing/2015/10/21/chartex" xmlns:cx3="http://schemas.microsoft.com/office/drawing/2016/5/9/chartex" xmlns:cx4="http://schemas.microsoft.com/office/drawing/2016/5/10/chartex" xmlns:cx5="http://schemas.microsoft.com/office/drawing/2016/5/11/chartex" xmlns:cx6="http://schemas.microsoft.com/office/drawing/2016/5/12/chartex" xmlns:cx7="http://schemas.microsoft.com/office/drawing/2016/5/13/chartex" xmlns:cx8="http://schemas.microsoft.com/office/drawing/2016/5/14/chartex" xmlns:mc="http://schemas.openxmlformats.org/markup-compatibility/2006" xmlns:aink="http://schemas.microsoft.com/office/drawing/2016/ink" xmlns:am3d="http://schemas.microsoft.com/office/drawing/2017/model3d" xmlns:o="urn:schemas-microsoft-com:office:office" xmlns:oel="http://schemas.microsoft.com/office/2019/extlst" xmlns:r="http://schemas.openxmlformats.org/officeDocument/2006/relationships" xmlns:m="http://schemas.openxmlformats.org/officeDocument/2006/math" xmlns:v="urn:schemas-microsoft-com:vml" xmlns:wp14="http://schemas.microsoft.com/office/word/2010/wordprocessingDrawing" xmlns:wp="http://schemas.openxmlformats.org/drawingml/2006/wordprocessingDrawing" xmlns:w10="urn:schemas-microsoft-com:office:word" xmlns:w="http://schemas.openxmlformats.org/wordprocessingml/2006/main" xmlns:w14="http://schemas.microsoft.com/office/word/2010/wordml" xmlns:w15="http://schemas.microsoft.com/office/word/2012/wordml" xmlns:w16cex="http://schemas.microsoft.com/office/word/2018/wordml/cex" xmlns:w16cid="http://schemas.microsoft.com/office/word/2016/wordml/cid" xmlns:w16="http://schemas.microsoft.com/office/word/2018/wordml" xmlns:w16sdtdh="http://schemas.microsoft.com/office/word/2020/wordml/sdtdatahash" xmlns:w16se="http://schemas.microsoft.com/office/word/2015/wordml/symex" xmlns:wpg="http://schemas.microsoft.com/office/word/2010/wordprocessingGroup" xmlns:wpi="http://schemas.microsoft.com/office/word/2010/wordprocessingInk" xmlns:wne="http://schemas.microsoft.com/office/word/2006/wordml" xmlns:wps="http://schemas.microsoft.com/office/word/2010/wordprocessingShape" mc:Ignorable="w14 w15 w16se w16cid w16 w16cex w16sdtdh wp14">
+  <w:endnote w:type="separator" w:id="-1">
+    <w:p>
+      <w:r>
+        <w:separator/>
+      </w:r>
+    </w:p>
+  </w:endnote>
+  <w:endnote w:type="continuationSeparator" w:id="0">
+    <w:p>
+      <w:r>
+        <w:continuationSeparator/>
+      </w:r>
+    </w:p>
+  </w:endnote>
+</w:endnotes>
+</file>
+
+<file path=word/footnotes.xml><?xml version="1.0" encoding="utf-8"?>
+<w:footnotes xmlns:wpc="http://schemas.microsoft.com/office/word/2010/wordprocessingCanvas" xmlns:cx="http://schemas.microsoft.com/office/drawing/2014/chartex" xmlns:cx1="http://schemas.microsoft.com/office/drawing/2015/9/8/chartex" xmlns:cx2="http://schemas.microsoft.com/office/drawing/2015/10/21/chartex" xmlns:cx3="http://schemas.microsoft.com/office/drawing/2016/5/9/chartex" xmlns:cx4="http://schemas.microsoft.com/office/drawing/2016/5/10/chartex" xmlns:cx5="http://schemas.microsoft.com/office/drawing/2016/5/11/chartex" xmlns:cx6="http://schemas.microsoft.com/office/drawing/2016/5/12/chartex" xmlns:cx7="http://schemas.microsoft.com/office/drawing/2016/5/13/chartex" xmlns:cx8="http://schemas.microsoft.com/office/drawing/2016/5/14/chartex" xmlns:mc="http://schemas.openxmlformats.org/markup-compatibility/2006" xmlns:aink="http://schemas.microsoft.com/office/drawing/2016/ink" xmlns:am3d="http://schemas.microsoft.com/office/drawing/2017/model3d" xmlns:o="urn:schemas-microsoft-com:office:office" xmlns:oel="http://schemas.microsoft.com/office/2019/extlst" xmlns:r="http://schemas.openxmlformats.org/officeDocument/2006/relationships" xmlns:m="http://schemas.openxmlformats.org/officeDocument/2006/math" xmlns:v="urn:schemas-microsoft-com:vml" xmlns:wp14="http://schemas.microsoft.com/office/word/2010/wordprocessingDrawing" xmlns:wp="http://schemas.openxmlformats.org/drawingml/2006/wordprocessingDrawing" xmlns:w10="urn:schemas-microsoft-com:office:word" xmlns:w="http://schemas.openxmlformats.org/wordprocessingml/2006/main" xmlns:w14="http://schemas.microsoft.com/office/word/2010/wordml" xmlns:w15="http://schemas.microsoft.com/office/word/2012/wordml" xmlns:w16cex="http://schemas.microsoft.com/office/word/2018/wordml/cex" xmlns:w16cid="http://schemas.microsoft.com/office/word/2016/wordml/cid" xmlns:w16="http://schemas.microsoft.com/office/word/2018/wordml" xmlns:w16sdtdh="http://schemas.microsoft.com/office/word/2020/wordml/sdtdatahash" xmlns:w16se="http://schemas.microsoft.com/office/word/2015/wordml/symex" xmlns:wpg="http://schemas.microsoft.com/office/word/2010/wordprocessingGroup" xmlns:wpi="http://schemas.microsoft.com/office/word/2010/wordprocessingInk" xmlns:wne="http://schemas.microsoft.com/office/word/2006/wordml" xmlns:wps="http://schemas.microsoft.com/office/word/2010/wordprocessingShape" mc:Ignorable="w14 w15 w16se w16cid w16 w16cex w16sdtdh wp14">
+  <w:footnote w:type="separator" w:id="-1">
+    <w:p>
+      <w:r>
+        <w:separator/>
+      </w:r>
+    </w:p>
+  </w:footnote>
+  <w:footnote w:type="continuationSeparator" w:id="0">
+    <w:p>
+      <w:r>
+        <w:continuationSeparator/>
+      </w:r>
+    </w:p>
+  </w:footnote>
+</w:footnotes>
 </file>
 
 <file path=word/numbering.xml><?xml version="1.0" encoding="utf-8"?>
@@ -845,6 +756,48 @@
       <w:contextualSpacing/>
     </w:pPr>
   </w:style>
+  <w:style w:type="paragraph" w:styleId="Header">
+    <w:name w:val="header"/>
+    <w:basedOn w:val="Normal"/>
+    <w:link w:val="HeaderChar"/>
+    <w:uiPriority w:val="99"/>
+    <w:unhideWhenUsed/>
+    <w:rsid w:val="00DD5E9B"/>
+    <w:pPr>
+      <w:tabs>
+        <w:tab w:val="center" w:pos="4680"/>
+        <w:tab w:val="right" w:pos="9360"/>
+      </w:tabs>
+    </w:pPr>
+  </w:style>
+  <w:style w:type="character" w:customStyle="1" w:styleId="HeaderChar">
+    <w:name w:val="Header Char"/>
+    <w:basedOn w:val="DefaultParagraphFont"/>
+    <w:link w:val="Header"/>
+    <w:uiPriority w:val="99"/>
+    <w:rsid w:val="00DD5E9B"/>
+  </w:style>
+  <w:style w:type="paragraph" w:styleId="Footer">
+    <w:name w:val="footer"/>
+    <w:basedOn w:val="Normal"/>
+    <w:link w:val="FooterChar"/>
+    <w:uiPriority w:val="99"/>
+    <w:unhideWhenUsed/>
+    <w:rsid w:val="00DD5E9B"/>
+    <w:pPr>
+      <w:tabs>
+        <w:tab w:val="center" w:pos="4680"/>
+        <w:tab w:val="right" w:pos="9360"/>
+      </w:tabs>
+    </w:pPr>
+  </w:style>
+  <w:style w:type="character" w:customStyle="1" w:styleId="FooterChar">
+    <w:name w:val="Footer Char"/>
+    <w:basedOn w:val="DefaultParagraphFont"/>
+    <w:link w:val="Footer"/>
+    <w:uiPriority w:val="99"/>
+    <w:rsid w:val="00DD5E9B"/>
+  </w:style>
 </w:styles>
 </file>
 

</xml_diff>